<commit_message>
Writing a paragraph in word
</commit_message>
<xml_diff>
--- a/cv.docx
+++ b/cv.docx
@@ -2,6 +2,11 @@
 <file path=word/document.xml><?xml version="1.0" encoding="utf-8"?>
 <w:document xmlns:wpc="http://schemas.microsoft.com/office/word/2010/wordprocessingCanvas" xmlns:mo="http://schemas.microsoft.com/office/mac/office/2008/main" xmlns:mc="http://schemas.openxmlformats.org/markup-compatibility/2006" xmlns:mv="urn:schemas-microsoft-com:mac:vml" xmlns:o="urn:schemas-microsoft-com:office:office" xmlns:r="http://schemas.openxmlformats.org/officeDocument/2006/relationships" xmlns:m="http://schemas.openxmlformats.org/officeDocument/2006/math" xmlns:v="urn:schemas-microsoft-com:vml" xmlns:wp14="http://schemas.microsoft.com/office/word/2010/wordprocessingDrawing" xmlns:wp="http://schemas.openxmlformats.org/drawingml/2006/wordprocessingDrawing" xmlns:w10="urn:schemas-microsoft-com:office:word" xmlns:w="http://schemas.openxmlformats.org/wordprocessingml/2006/main" xmlns:w14="http://schemas.microsoft.com/office/word/2010/wordml" xmlns:wpg="http://schemas.microsoft.com/office/word/2010/wordprocessingGroup" xmlns:wpi="http://schemas.microsoft.com/office/word/2010/wordprocessingInk" xmlns:wne="http://schemas.microsoft.com/office/word/2006/wordml" xmlns:wps="http://schemas.microsoft.com/office/word/2010/wordprocessingShape" mc:Ignorable="w14 wp14">
   <w:body>
+    <w:p>
+      <w:r>
+        <w:t>Olaki Edwin | 0787499401 | olakiedwin@gmail.com</w:t>
+      </w:r>
+    </w:p>
     <w:sectPr>
       <w:pgSz w:w="12240" w:h="15840"/>
       <w:pgMar w:top="1440" w:right="1800" w:bottom="1440" w:left="1800" w:header="720" w:footer="720" w:gutter="0"/>

</xml_diff>

<commit_message>
Adding pictures to document
</commit_message>
<xml_diff>
--- a/cv.docx
+++ b/cv.docx
@@ -2,6 +2,42 @@
 <file path=word/document.xml><?xml version="1.0" encoding="utf-8"?>
 <w:document xmlns:wpc="http://schemas.microsoft.com/office/word/2010/wordprocessingCanvas" xmlns:mo="http://schemas.microsoft.com/office/mac/office/2008/main" xmlns:mc="http://schemas.openxmlformats.org/markup-compatibility/2006" xmlns:mv="urn:schemas-microsoft-com:mac:vml" xmlns:o="urn:schemas-microsoft-com:office:office" xmlns:r="http://schemas.openxmlformats.org/officeDocument/2006/relationships" xmlns:m="http://schemas.openxmlformats.org/officeDocument/2006/math" xmlns:v="urn:schemas-microsoft-com:vml" xmlns:wp14="http://schemas.microsoft.com/office/word/2010/wordprocessingDrawing" xmlns:wp="http://schemas.openxmlformats.org/drawingml/2006/wordprocessingDrawing" xmlns:w10="urn:schemas-microsoft-com:office:word" xmlns:w="http://schemas.openxmlformats.org/wordprocessingml/2006/main" xmlns:w14="http://schemas.microsoft.com/office/word/2010/wordml" xmlns:wpg="http://schemas.microsoft.com/office/word/2010/wordprocessingGroup" xmlns:wpi="http://schemas.microsoft.com/office/word/2010/wordprocessingInk" xmlns:wne="http://schemas.microsoft.com/office/word/2006/wordml" xmlns:wps="http://schemas.microsoft.com/office/word/2010/wordprocessingShape" mc:Ignorable="w14 wp14">
   <w:body>
+    <w:p>
+      <w:r>
+        <w:drawing>
+          <wp:inline xmlns:a="http://schemas.openxmlformats.org/drawingml/2006/main" xmlns:pic="http://schemas.openxmlformats.org/drawingml/2006/picture">
+            <wp:extent cx="1828800" cy="1828800"/>
+            <wp:docPr id="1" name="Picture 1"/>
+            <wp:cNvGraphicFramePr>
+              <a:graphicFrameLocks noChangeAspect="1"/>
+            </wp:cNvGraphicFramePr>
+            <a:graphic>
+              <a:graphicData uri="http://schemas.openxmlformats.org/drawingml/2006/picture">
+                <pic:pic>
+                  <pic:nvPicPr>
+                    <pic:cNvPr id="0" name="me.jpg"/>
+                    <pic:cNvPicPr/>
+                  </pic:nvPicPr>
+                  <pic:blipFill>
+                    <a:blip r:embed="rId9"/>
+                    <a:stretch>
+                      <a:fillRect/>
+                    </a:stretch>
+                  </pic:blipFill>
+                  <pic:spPr>
+                    <a:xfrm>
+                      <a:off x="0" y="0"/>
+                      <a:ext cx="1828800" cy="1828800"/>
+                    </a:xfrm>
+                    <a:prstGeom prst="rect"/>
+                  </pic:spPr>
+                </pic:pic>
+              </a:graphicData>
+            </a:graphic>
+          </wp:inline>
+        </w:drawing>
+      </w:r>
+    </w:p>
     <w:p>
       <w:r>
         <w:t>Olaki Edwin | 0787499401 | olakiedwin@gmail.com</w:t>

</xml_diff>